<commit_message>
se modifico el titulo del archivo TITULO DEL LIBRO
</commit_message>
<xml_diff>
--- a/TÍTULO DEL LIBRO.docx
+++ b/TÍTULO DEL LIBRO.docx
@@ -2,41 +2,25 @@
 <file path=word/document.xml><?xml version="1.0" encoding="utf-8"?>
 <w:document xmlns:wpc="http://schemas.microsoft.com/office/word/2010/wordprocessingCanvas" xmlns:cx="http://schemas.microsoft.com/office/drawing/2014/chartex" xmlns:mc="http://schemas.openxmlformats.org/markup-compatibility/2006" xmlns:o="urn:schemas-microsoft-com:office:office" xmlns:r="http://schemas.openxmlformats.org/officeDocument/2006/relationships" xmlns:m="http://schemas.openxmlformats.org/officeDocument/2006/math" xmlns:v="urn:schemas-microsoft-com:vml" xmlns:wp14="http://schemas.microsoft.com/office/word/2010/wordprocessingDrawing" xmlns:wp="http://schemas.openxmlformats.org/drawingml/2006/wordprocessingDrawing" xmlns:w10="urn:schemas-microsoft-com:office:word" xmlns:w="http://schemas.openxmlformats.org/wordprocessingml/2006/main" xmlns:w14="http://schemas.microsoft.com/office/word/2010/wordml" xmlns:w15="http://schemas.microsoft.com/office/word/2012/wordml" xmlns:w16se="http://schemas.microsoft.com/office/word/2015/wordml/symex" xmlns:wpg="http://schemas.microsoft.com/office/word/2010/wordprocessingGroup" xmlns:wpi="http://schemas.microsoft.com/office/word/2010/wordprocessingInk" xmlns:wne="http://schemas.microsoft.com/office/word/2006/wordml" xmlns:wps="http://schemas.microsoft.com/office/word/2010/wordprocessingShape" mc:Ignorable="w14 w15 w16se wp14">
   <w:body>
-    <w:sdt>
-      <w:sdtPr>
+    <w:p>
+      <w:pPr>
+        <w:pStyle w:val="Ttulo"/>
+        <w:spacing w:line="240" w:lineRule="auto"/>
         <w:rPr>
           <w:noProof/>
           <w:lang w:val="es-MX"/>
         </w:rPr>
-        <w:id w:val="1053349506"/>
-        <w:placeholder>
-          <w:docPart w:val="0C56EA5B0A124734AA8630393DABC4BB"/>
-        </w:placeholder>
-        <w:temporary/>
-        <w:showingPlcHdr/>
-        <w15:appearance w15:val="hidden"/>
-      </w:sdtPr>
-      <w:sdtEndPr/>
-      <w:sdtContent>
-        <w:p>
-          <w:pPr>
-            <w:pStyle w:val="Ttulo"/>
-            <w:spacing w:line="240" w:lineRule="auto"/>
-            <w:rPr>
-              <w:noProof/>
-              <w:lang w:val="es-MX"/>
-            </w:rPr>
-          </w:pPr>
-          <w:r>
-            <w:rPr>
-              <w:noProof/>
-              <w:lang w:val="es-MX" w:bidi="es-ES"/>
-            </w:rPr>
-            <w:t>TÍTULO DEL LIBRO</w:t>
-          </w:r>
-        </w:p>
-      </w:sdtContent>
-    </w:sdt>
+      </w:pPr>
+      <w:r>
+        <w:rPr>
+          <w:noProof/>
+          <w:lang w:val="es-MX"/>
+        </w:rPr>
+        <w:t>Revista</w:t>
+      </w:r>
+      <w:bookmarkStart w:id="0" w:name="_GoBack"/>
+      <w:bookmarkEnd w:id="0"/>
+    </w:p>
     <w:sdt>
       <w:sdtPr>
         <w:rPr>
@@ -414,8 +398,6 @@
           <w:lang w:val="es-MX"/>
         </w:rPr>
       </w:pPr>
-      <w:bookmarkStart w:id="0" w:name="_GoBack"/>
-      <w:bookmarkEnd w:id="0"/>
       <w:r>
         <w:rPr>
           <w:noProof/>
@@ -6683,7 +6665,7 @@
             <w:noProof/>
             <w:lang w:bidi="es-ES"/>
           </w:rPr>
-          <w:t>ii</w:t>
+          <w:t>13</w:t>
         </w:r>
         <w:r>
           <w:rPr>
@@ -33838,36 +33820,6 @@
   <w:docParts>
     <w:docPart>
       <w:docPartPr>
-        <w:name w:val="0C56EA5B0A124734AA8630393DABC4BB"/>
-        <w:category>
-          <w:name w:val="General"/>
-          <w:gallery w:val="placeholder"/>
-        </w:category>
-        <w:types>
-          <w:type w:val="bbPlcHdr"/>
-        </w:types>
-        <w:behaviors>
-          <w:behavior w:val="content"/>
-        </w:behaviors>
-        <w:guid w:val="{71871EA9-91BF-4F94-9B82-9581A3C2E0A2}"/>
-      </w:docPartPr>
-      <w:docPartBody>
-        <w:p>
-          <w:pPr>
-            <w:pStyle w:val="0C56EA5B0A124734AA8630393DABC4BB"/>
-          </w:pPr>
-          <w:r>
-            <w:rPr>
-              <w:noProof/>
-              <w:lang w:val="es-MX" w:bidi="es-ES"/>
-            </w:rPr>
-            <w:t>TÍTULO DEL LIBRO</w:t>
-          </w:r>
-        </w:p>
-      </w:docPartBody>
-    </w:docPart>
-    <w:docPart>
-      <w:docPartPr>
         <w:name w:val="21C0A4B344AD42FE8562902117D09AFA"/>
         <w:category>
           <w:name w:val="General"/>
@@ -33926,14 +33878,7 @@
               <w:noProof/>
               <w:lang w:val="es-MX" w:bidi="es-ES"/>
             </w:rPr>
-            <w:t xml:space="preserve">Asegúrese de que su título es fácil de recordar y capta la atención de los lectores. El título debería aclarar de qué trata el </w:t>
-          </w:r>
-          <w:r>
-            <w:rPr>
-              <w:noProof/>
-              <w:lang w:val="es-MX" w:bidi="es-ES"/>
-            </w:rPr>
-            <w:t>libro y debe ser fácil de leer. Evite usar títulos complejos que cueste pronunciar o que dé vergüenza decirlos en voz alta.</w:t>
+            <w:t>Asegúrese de que su título es fácil de recordar y capta la atención de los lectores. El título debería aclarar de qué trata el libro y debe ser fácil de leer. Evite usar títulos complejos que cueste pronunciar o que dé vergüenza decirlos en voz alta.</w:t>
           </w:r>
         </w:p>
         <w:p>
@@ -33950,14 +33895,7 @@
               <w:noProof/>
               <w:lang w:val="es-MX" w:bidi="es-ES"/>
             </w:rPr>
-            <w:t>Si ya tiene un título específico en mente, es genial. Si no es así, necesitará fijarse en los objetivos de su libro. Por ejemplo, si</w:t>
-          </w:r>
-          <w:r>
-            <w:rPr>
-              <w:noProof/>
-              <w:lang w:val="es-MX" w:bidi="es-ES"/>
-            </w:rPr>
-            <w:t xml:space="preserve"> desea crear su marca, menciónela en el título. Si desea posicionarse como experto en algo, asegúrese de que el título tenga autoridad. Si solo desea llamar la atención y vender copias, asegúrese de que sea provocativo, interesante o controvertido.</w:t>
+            <w:t>Si ya tiene un título específico en mente, es genial. Si no es así, necesitará fijarse en los objetivos de su libro. Por ejemplo, si desea crear su marca, menciónela en el título. Si desea posicionarse como experto en algo, asegúrese de que el título tenga autoridad. Si solo desea llamar la atención y vender copias, asegúrese de que sea provocativo, interesante o controvertido.</w:t>
           </w:r>
         </w:p>
         <w:p>
@@ -33974,21 +33912,7 @@
               <w:noProof/>
               <w:lang w:val="es-MX" w:bidi="es-ES"/>
             </w:rPr>
-            <w:t>La cali</w:t>
-          </w:r>
-          <w:r>
-            <w:rPr>
-              <w:noProof/>
-              <w:lang w:val="es-MX" w:bidi="es-ES"/>
-            </w:rPr>
-            <w:t>dad del título determina la calidad del contenido. Por lo tanto, hágase preguntas específicas, como: ¿Qué valor deseo agregar a la vida del lector? ¿Qué quiere aprender? ¿Cuáles son los objetivos del público de destino y cómo le ayudará este libro a cumpli</w:t>
-          </w:r>
-          <w:r>
-            <w:rPr>
-              <w:noProof/>
-              <w:lang w:val="es-MX" w:bidi="es-ES"/>
-            </w:rPr>
-            <w:t>rlos? Básicamente, intente pensar como su público.</w:t>
+            <w:t>La calidad del título determina la calidad del contenido. Por lo tanto, hágase preguntas específicas, como: ¿Qué valor deseo agregar a la vida del lector? ¿Qué quiere aprender? ¿Cuáles son los objetivos del público de destino y cómo le ayudará este libro a cumplirlos? Básicamente, intente pensar como su público.</w:t>
           </w:r>
         </w:p>
         <w:p>
@@ -34000,21 +33924,7 @@
               <w:noProof/>
               <w:lang w:val="es-MX" w:bidi="es-ES"/>
             </w:rPr>
-            <w:t>A la hora de generar una lista de posibles títulos, intente jugar con palabras clave relevantes que se usen mucho en las búsquedas de Google y Amazon. Piense en el género y en el público y, a continuación,</w:t>
-          </w:r>
-          <w:r>
-            <w:rPr>
-              <w:noProof/>
-              <w:lang w:val="es-MX" w:bidi="es-ES"/>
-            </w:rPr>
-            <w:t xml:space="preserve"> cree un título que haga una promesa u ofrezca una solución a un problema. Por ejemplo: “Criar a niños fuertes y maravillosos en un mundo complicado” o “Seis secretos para cerrar un negocio de un millón de dólares”. Evite crear un título que ya sea conocid</w:t>
-          </w:r>
-          <w:r>
-            <w:rPr>
-              <w:noProof/>
-              <w:lang w:val="es-MX" w:bidi="es-ES"/>
-            </w:rPr>
-            <w:t>o, porque esto impedirá que su libro destaque. Se usará el primer ejemplo (Criar a niños fuertes y maravillosos en un mundo complicado) para explicar cómo generar ideas para un libro.</w:t>
+            <w:t>A la hora de generar una lista de posibles títulos, intente jugar con palabras clave relevantes que se usen mucho en las búsquedas de Google y Amazon. Piense en el género y en el público y, a continuación, cree un título que haga una promesa u ofrezca una solución a un problema. Por ejemplo: “Criar a niños fuertes y maravillosos en un mundo complicado” o “Seis secretos para cerrar un negocio de un millón de dólares”. Evite crear un título que ya sea conocido, porque esto impedirá que su libro destaque. Se usará el primer ejemplo (Criar a niños fuertes y maravillosos en un mundo complicado) para explicar cómo generar ideas para un libro.</w:t>
           </w:r>
         </w:p>
       </w:docPartBody>
@@ -34074,14 +33984,7 @@
               <w:noProof/>
               <w:lang w:val="es-MX" w:bidi="es-ES"/>
             </w:rPr>
-            <w:t>(Escriba en mayúscula la primera letra de la pr</w:t>
-          </w:r>
-          <w:r>
-            <w:rPr>
-              <w:noProof/>
-              <w:lang w:val="es-MX" w:bidi="es-ES"/>
-            </w:rPr>
-            <w:t>imera palabra en cada subtítulo)</w:t>
+            <w:t>(Escriba en mayúscula la primera letra de la primera palabra en cada subtítulo)</w:t>
           </w:r>
         </w:p>
       </w:docPartBody>
@@ -34111,14 +34014,7 @@
               <w:noProof/>
               <w:lang w:val="es-MX" w:bidi="es-ES"/>
             </w:rPr>
-            <w:t>Un buen subtítulo debe proporcionar más información sobre el tema para que los lectores comprendan exactamente qué encontrarán en el libro. Por ejemplo, un título principal como “Criar a niños fuertes y maravillosos en un</w:t>
-          </w:r>
-          <w:r>
-            <w:rPr>
-              <w:noProof/>
-              <w:lang w:val="es-MX" w:bidi="es-ES"/>
-            </w:rPr>
-            <w:t xml:space="preserve"> mundo complicado” puede beneficiarse de un subtítulo como este: “Cómo fortalecer la mentalidad de tus hijos y prepararlos para la vida”.</w:t>
+            <w:t>Un buen subtítulo debe proporcionar más información sobre el tema para que los lectores comprendan exactamente qué encontrarán en el libro. Por ejemplo, un título principal como “Criar a niños fuertes y maravillosos en un mundo complicado” puede beneficiarse de un subtítulo como este: “Cómo fortalecer la mentalidad de tus hijos y prepararlos para la vida”.</w:t>
           </w:r>
         </w:p>
       </w:docPartBody>
@@ -34182,14 +34078,7 @@
               <w:noProof/>
               <w:lang w:val="es-MX" w:bidi="es-ES"/>
             </w:rPr>
-            <w:t>© Copyright (escriba el año de publicación). (Escriba el nombre del autor o de</w:t>
-          </w:r>
-          <w:r>
-            <w:rPr>
-              <w:noProof/>
-              <w:lang w:val="es-MX" w:bidi="es-ES"/>
-            </w:rPr>
-            <w:t xml:space="preserve"> la editorial). Todos los derechos reservados.</w:t>
+            <w:t>© Copyright (escriba el año de publicación). (Escriba el nombre del autor o de la editorial). Todos los derechos reservados.</w:t>
           </w:r>
         </w:p>
         <w:p>
@@ -34261,14 +34150,7 @@
               <w:noProof/>
               <w:lang w:val="es-MX" w:bidi="es-ES"/>
             </w:rPr>
-            <w:t>Escriba conteni</w:t>
-          </w:r>
-          <w:r>
-            <w:rPr>
-              <w:noProof/>
-              <w:lang w:val="es-MX" w:bidi="es-ES"/>
-            </w:rPr>
-            <w:t>do aquí…</w:t>
+            <w:t>Escriba contenido aquí…</w:t>
           </w:r>
         </w:p>
       </w:docPartBody>
@@ -34413,14 +34295,7 @@
               <w:noProof/>
               <w:lang w:val="es-MX" w:bidi="es-ES"/>
             </w:rPr>
-            <w:t xml:space="preserve">Felicite al lector por comprar el libro. (Esto es opcional y solo para la versión del libro en </w:t>
-          </w:r>
-          <w:r>
-            <w:rPr>
-              <w:noProof/>
-              <w:lang w:val="es-MX" w:bidi="es-ES"/>
-            </w:rPr>
-            <w:t>formato electrónico).</w:t>
+            <w:t>Felicite al lector por comprar el libro. (Esto es opcional y solo para la versión del libro en formato electrónico).</w:t>
           </w:r>
         </w:p>
         <w:p>
@@ -34471,14 +34346,7 @@
               <w:noProof/>
               <w:lang w:val="es-MX" w:bidi="es-ES"/>
             </w:rPr>
-            <w:t>Proporcione fragmentos de una o varias soluciones que ofrece el libro</w:t>
-          </w:r>
-          <w:r>
-            <w:rPr>
-              <w:noProof/>
-              <w:lang w:val="es-MX" w:bidi="es-ES"/>
-            </w:rPr>
-            <w:t>. (Por ejemplo: “Este libro te enseñará cómo educar a niños con una mentalidad fuerte y…”).</w:t>
+            <w:t>Proporcione fragmentos de una o varias soluciones que ofrece el libro. (Por ejemplo: “Este libro te enseñará cómo educar a niños con una mentalidad fuerte y…”).</w:t>
           </w:r>
         </w:p>
         <w:p>
@@ -34495,14 +34363,7 @@
               <w:noProof/>
               <w:lang w:val="es-MX" w:bidi="es-ES"/>
             </w:rPr>
-            <w:t>Resalte sus credenciales como experto en el tema. Si es posible, use una historia personal o profesional para mostrar cómo adquirió su experiencia. (Por ejemplo, ¿h</w:t>
-          </w:r>
-          <w:r>
-            <w:rPr>
-              <w:noProof/>
-              <w:lang w:val="es-MX" w:bidi="es-ES"/>
-            </w:rPr>
-            <w:t>a estudiado la psicología infantil durante décadas? ¿Ha aprendido tras formar parte de una gran familia de 12 niños y, más adelante, al criar a sus 10 hijos?).</w:t>
+            <w:t>Resalte sus credenciales como experto en el tema. Si es posible, use una historia personal o profesional para mostrar cómo adquirió su experiencia. (Por ejemplo, ¿ha estudiado la psicología infantil durante décadas? ¿Ha aprendido tras formar parte de una gran familia de 12 niños y, más adelante, al criar a sus 10 hijos?).</w:t>
           </w:r>
         </w:p>
         <w:p>
@@ -34519,14 +34380,7 @@
               <w:noProof/>
               <w:lang w:val="es-MX" w:bidi="es-ES"/>
             </w:rPr>
-            <w:t>Resalte los beneficios del libro. (Por ejemplo: “Esta información ayudará a tus hijos a crecer s</w:t>
-          </w:r>
-          <w:r>
-            <w:rPr>
-              <w:noProof/>
-              <w:lang w:val="es-MX" w:bidi="es-ES"/>
-            </w:rPr>
-            <w:t>eguros de sí mismos y a ser capaces…”).</w:t>
+            <w:t>Resalte los beneficios del libro. (Por ejemplo: “Esta información ayudará a tus hijos a crecer seguros de sí mismos y a ser capaces…”).</w:t>
           </w:r>
         </w:p>
         <w:p>
@@ -34560,14 +34414,7 @@
               <w:noProof/>
               <w:lang w:val="es-MX" w:bidi="es-ES"/>
             </w:rPr>
-            <w:t>Advierta al lector de que no espere demasiado tiempo después de comprar el libro. Recuérdele con gentileza que</w:t>
-          </w:r>
-          <w:r>
-            <w:rPr>
-              <w:noProof/>
-              <w:lang w:val="es-MX" w:bidi="es-ES"/>
-            </w:rPr>
-            <w:t xml:space="preserve"> no debe eludir el problema. (Por ejemplo, si tiene hijos pequeños, cuanto antes empiece a usar esta información, mejor).</w:t>
+            <w:t>Advierta al lector de que no espere demasiado tiempo después de comprar el libro. Recuérdele con gentileza que no debe eludir el problema. (Por ejemplo, si tiene hijos pequeños, cuanto antes empiece a usar esta información, mejor).</w:t>
           </w:r>
         </w:p>
         <w:p>
@@ -34639,21 +34486,7 @@
               <w:noProof/>
               <w:lang w:val="es-MX" w:bidi="es-ES"/>
             </w:rPr>
-            <w:t>Escriba el título de la parte</w:t>
-          </w:r>
-          <w:r>
-            <w:rPr>
-              <w:noProof/>
-              <w:lang w:val="es-MX" w:bidi="es-ES"/>
-            </w:rPr>
-            <w:t xml:space="preserve"> (estilo</w:t>
-          </w:r>
-          <w:r>
-            <w:rPr>
-              <w:noProof/>
-              <w:lang w:val="es-MX" w:bidi="es-ES"/>
-            </w:rPr>
-            <w:t>: Título 1)</w:t>
+            <w:t>Escriba el título de la parte (estilo: Título 1)</w:t>
           </w:r>
         </w:p>
       </w:docPartBody>
@@ -34748,14 +34581,7 @@
               <w:noProof/>
               <w:lang w:val="es-MX" w:bidi="es-ES"/>
             </w:rPr>
-            <w:t>Para libros largos que incluyen una gran cantidad de información detallada, estructure el libro en partes. Dividir el libro en partes es ideal para escribir sobre temas históricos o conceptuales. El libro puede tener tantas partes como sea necesario y cada</w:t>
-          </w:r>
-          <w:r>
-            <w:rPr>
-              <w:noProof/>
-              <w:lang w:val="es-MX" w:bidi="es-ES"/>
-            </w:rPr>
-            <w:t xml:space="preserve"> una debe cubrir un tema diferente. Sin embargo, todas las partes deben tener relación con el título general del libro. </w:t>
+            <w:t xml:space="preserve">Para libros largos que incluyen una gran cantidad de información detallada, estructure el libro en partes. Dividir el libro en partes es ideal para escribir sobre temas históricos o conceptuales. El libro puede tener tantas partes como sea necesario y cada una debe cubrir un tema diferente. Sin embargo, todas las partes deben tener relación con el título general del libro. </w:t>
           </w:r>
         </w:p>
         <w:p>
@@ -34789,14 +34615,7 @@
               <w:noProof/>
               <w:lang w:val="es-MX" w:bidi="es-ES"/>
             </w:rPr>
-            <w:t>La parte I de un libro es generalmente introductoria y es donde aborda los conceptos básicos del tema. Si seguimos con el ejemplo usado en la sección del título del libro, algunas opciones adecuadas para el título de la parte I serían: “La educación de los</w:t>
-          </w:r>
-          <w:r>
-            <w:rPr>
-              <w:noProof/>
-              <w:lang w:val="es-MX" w:bidi="es-ES"/>
-            </w:rPr>
-            <w:t xml:space="preserve"> hijos” o “Aprender a ser padre”. </w:t>
+            <w:t xml:space="preserve">La parte I de un libro es generalmente introductoria y es donde aborda los conceptos básicos del tema. Si seguimos con el ejemplo usado en la sección del título del libro, algunas opciones adecuadas para el título de la parte I serían: “La educación de los hijos” o “Aprender a ser padre”. </w:t>
           </w:r>
         </w:p>
         <w:p>
@@ -34813,14 +34632,7 @@
               <w:noProof/>
               <w:lang w:val="es-MX" w:bidi="es-ES"/>
             </w:rPr>
-            <w:t xml:space="preserve">Una vez que haya decidido los temas y el contenido de cada parte del libro, cree una lista de títulos relevantes para los capítulos. Dedique tiempo a planificar todo el libro. Investigue sobre el tema para saber qué debe </w:t>
-          </w:r>
-          <w:r>
-            <w:rPr>
-              <w:noProof/>
-              <w:lang w:val="es-MX" w:bidi="es-ES"/>
-            </w:rPr>
-            <w:t>cubrir, qué no debe incluir y cómo organizar el contenido para que fluya correctamente.</w:t>
+            <w:t>Una vez que haya decidido los temas y el contenido de cada parte del libro, cree una lista de títulos relevantes para los capítulos. Dedique tiempo a planificar todo el libro. Investigue sobre el tema para saber qué debe cubrir, qué no debe incluir y cómo organizar el contenido para que fluya correctamente.</w:t>
           </w:r>
         </w:p>
         <w:p>
@@ -34832,14 +34644,7 @@
               <w:noProof/>
               <w:lang w:val="es-MX" w:bidi="es-ES"/>
             </w:rPr>
-            <w:t>Puede tener tantos capítulos como desee en una parte. Tampoco pasa nada si algunas partes tienen más capítulos que otras. La longitud de los capítulos varía considerabl</w:t>
-          </w:r>
-          <w:r>
-            <w:rPr>
-              <w:noProof/>
-              <w:lang w:val="es-MX" w:bidi="es-ES"/>
-            </w:rPr>
-            <w:t>emente ya que es difícil mantener la misma longitud en cada capítulo con diferente contenido.</w:t>
+            <w:t>Puede tener tantos capítulos como desee en una parte. Tampoco pasa nada si algunas partes tienen más capítulos que otras. La longitud de los capítulos varía considerablemente ya que es difícil mantener la misma longitud en cada capítulo con diferente contenido.</w:t>
           </w:r>
         </w:p>
       </w:docPartBody>
@@ -34899,36 +34704,15 @@
               <w:noProof/>
               <w:lang w:val="es-MX" w:bidi="es-ES"/>
             </w:rPr>
-            <w:t>Escriba aquí el título del capítulo</w:t>
+            <w:t xml:space="preserve">Escriba aquí el título del capítulo </w:t>
           </w:r>
           <w:r>
             <w:rPr>
               <w:noProof/>
               <w:lang w:val="es-MX" w:bidi="es-ES"/>
             </w:rPr>
-            <w:t xml:space="preserve"> </w:t>
-          </w:r>
-          <w:r>
-            <w:rPr>
-              <w:noProof/>
-              <w:lang w:val="es-MX" w:bidi="es-ES"/>
-            </w:rPr>
             <w:br/>
-            <w:t>(</w:t>
-          </w:r>
-          <w:r>
-            <w:rPr>
-              <w:noProof/>
-              <w:lang w:val="es-MX" w:bidi="es-ES"/>
-            </w:rPr>
-            <w:t>Estilo:</w:t>
-          </w:r>
-          <w:r>
-            <w:rPr>
-              <w:noProof/>
-              <w:lang w:val="es-MX" w:bidi="es-ES"/>
-            </w:rPr>
-            <w:t xml:space="preserve"> Título 2)</w:t>
+            <w:t>(Estilo: Título 2)</w:t>
           </w:r>
         </w:p>
       </w:docPartBody>
@@ -34958,14 +34742,7 @@
               <w:noProof/>
               <w:lang w:val="es-MX" w:bidi="es-ES"/>
             </w:rPr>
-            <w:t>(Escriba en mayúscula la primera letra de la primera palabra en los títulos de los c</w:t>
-          </w:r>
-          <w:r>
-            <w:rPr>
-              <w:noProof/>
-              <w:lang w:val="es-MX" w:bidi="es-ES"/>
-            </w:rPr>
-            <w:t>apítulos)</w:t>
+            <w:t>(Escriba en mayúscula la primera letra de la primera palabra en los títulos de los capítulos)</w:t>
           </w:r>
         </w:p>
       </w:docPartBody>
@@ -35030,14 +34807,7 @@
               <w:noProof/>
               <w:lang w:val="es-MX" w:bidi="es-ES"/>
             </w:rPr>
-            <w:t>El primer capítulo presenta el tema al lector. Por ejemplo, el título del primer capítulo del libro de ejemplo es “Comprender a tu hijo”. Para empezar, proporcione una breve introducción sobre el contenido del</w:t>
-          </w:r>
-          <w:r>
-            <w:rPr>
-              <w:noProof/>
-              <w:lang w:val="es-MX" w:bidi="es-ES"/>
-            </w:rPr>
-            <w:t xml:space="preserve"> capítulo y, a continuación, presente hábilmente sus argumentos de apoyo. Intente usar un lenguaje sencillo y comprensible para que el lector pueda entenderlo y continúe interesado.</w:t>
+            <w:t>El primer capítulo presenta el tema al lector. Por ejemplo, el título del primer capítulo del libro de ejemplo es “Comprender a tu hijo”. Para empezar, proporcione una breve introducción sobre el contenido del capítulo y, a continuación, presente hábilmente sus argumentos de apoyo. Intente usar un lenguaje sencillo y comprensible para que el lector pueda entenderlo y continúe interesado.</w:t>
           </w:r>
         </w:p>
         <w:p>
@@ -35054,21 +34824,7 @@
               <w:noProof/>
               <w:lang w:val="es-MX" w:bidi="es-ES"/>
             </w:rPr>
-            <w:t xml:space="preserve">Una forma de captar el interés de los lectores es iniciar el capítulo con </w:t>
-          </w:r>
-          <w:r>
-            <w:rPr>
-              <w:noProof/>
-              <w:lang w:val="es-MX" w:bidi="es-ES"/>
-            </w:rPr>
-            <w:t>una cita de una persona famosa. Asegúrese de que la cita sea relevante para el tema del capítulo y que pueda usarla más tarde para ilustrar los puntos clave presentados en el capítulo. Si comienza el primer capítulo con una cita, sea coherente y empiece ta</w:t>
-          </w:r>
-          <w:r>
-            <w:rPr>
-              <w:noProof/>
-              <w:lang w:val="es-MX" w:bidi="es-ES"/>
-            </w:rPr>
-            <w:t xml:space="preserve">mbién cada capítulo sucesivo con una cita. </w:t>
+            <w:t xml:space="preserve">Una forma de captar el interés de los lectores es iniciar el capítulo con una cita de una persona famosa. Asegúrese de que la cita sea relevante para el tema del capítulo y que pueda usarla más tarde para ilustrar los puntos clave presentados en el capítulo. Si comienza el primer capítulo con una cita, sea coherente y empiece también cada capítulo sucesivo con una cita. </w:t>
           </w:r>
         </w:p>
         <w:p>
@@ -35085,14 +34841,7 @@
               <w:noProof/>
               <w:lang w:val="es-MX" w:bidi="es-ES"/>
             </w:rPr>
-            <w:t>Como alternativa, puede empezar un capítulo con “¿Sabías que…?”. Continúe con algunas estadísticas que quizá no conozcan la mayoría de lectores. Puede aplicar esta técnica en secciones diferentes de su libro y no</w:t>
-          </w:r>
-          <w:r>
-            <w:rPr>
-              <w:noProof/>
-              <w:lang w:val="es-MX" w:bidi="es-ES"/>
-            </w:rPr>
-            <w:t xml:space="preserve"> solo en la introducción. Hacer preguntas al lector (a veces retóricas) es un buen método para mantenerlo interesado y a menudo entretenido. </w:t>
+            <w:t xml:space="preserve">Como alternativa, puede empezar un capítulo con “¿Sabías que…?”. Continúe con algunas estadísticas que quizá no conozcan la mayoría de lectores. Puede aplicar esta técnica en secciones diferentes de su libro y no solo en la introducción. Hacer preguntas al lector (a veces retóricas) es un buen método para mantenerlo interesado y a menudo entretenido. </w:t>
           </w:r>
         </w:p>
         <w:p>
@@ -35109,14 +34858,7 @@
               <w:noProof/>
               <w:lang w:val="es-MX" w:bidi="es-ES"/>
             </w:rPr>
-            <w:t xml:space="preserve">Otra estrategia para empezar es pedir al lector que se imagine una situación específica. Por ejemplo: “Imagina un </w:t>
-          </w:r>
-          <w:r>
-            <w:rPr>
-              <w:noProof/>
-              <w:lang w:val="es-MX" w:bidi="es-ES"/>
-            </w:rPr>
-            <w:t xml:space="preserve">mundo donde cada niño está capacitado para…”. El objetivo de esto es cautivar al lector desde el principio y retener su atención. </w:t>
+            <w:t xml:space="preserve">Otra estrategia para empezar es pedir al lector que se imagine una situación específica. Por ejemplo: “Imagina un mundo donde cada niño está capacitado para…”. El objetivo de esto es cautivar al lector desde el principio y retener su atención. </w:t>
           </w:r>
         </w:p>
         <w:p>
@@ -35158,14 +34900,7 @@
               <w:noProof/>
               <w:lang w:val="es-MX" w:bidi="es-ES"/>
             </w:rPr>
-            <w:t xml:space="preserve">Escriba el subtítulo 1 (Estilo: </w:t>
-          </w:r>
-          <w:r>
-            <w:rPr>
-              <w:noProof/>
-              <w:lang w:val="es-MX" w:bidi="es-ES"/>
-            </w:rPr>
-            <w:t>Título 3)</w:t>
+            <w:t>Escriba el subtítulo 1 (Estilo: Título 3)</w:t>
           </w:r>
         </w:p>
       </w:docPartBody>
@@ -35260,14 +34995,7 @@
               <w:noProof/>
               <w:lang w:val="es-MX" w:bidi="es-ES"/>
             </w:rPr>
-            <w:t>Divida el capítulo en secciones con subtítulos relevantes. Los subtítulos guiarán al lector a través del capítulo y ayudarán a mostrar c</w:t>
-          </w:r>
-          <w:r>
-            <w:rPr>
-              <w:noProof/>
-              <w:lang w:val="es-MX" w:bidi="es-ES"/>
-            </w:rPr>
-            <w:t>ómo percibe usted el tema. Incluya siempre más de un subtítulo en cada capítulo y asegúrese de que siempre estén relacionados con el tema del capítulo.</w:t>
+            <w:t>Divida el capítulo en secciones con subtítulos relevantes. Los subtítulos guiarán al lector a través del capítulo y ayudarán a mostrar cómo percibe usted el tema. Incluya siempre más de un subtítulo en cada capítulo y asegúrese de que siempre estén relacionados con el tema del capítulo.</w:t>
           </w:r>
         </w:p>
         <w:p>
@@ -35279,14 +35007,7 @@
               <w:noProof/>
               <w:lang w:val="es-MX" w:bidi="es-ES"/>
             </w:rPr>
-            <w:t>Cuando busque contenido para un capítulo en particular, puede usar cualquier punto clave que encuentre c</w:t>
-          </w:r>
-          <w:r>
-            <w:rPr>
-              <w:noProof/>
-              <w:lang w:val="es-MX" w:bidi="es-ES"/>
-            </w:rPr>
-            <w:t>omo subtítulo. Por ejemplo, el subtítulo 1 puede ser “¿Cuánto conoces a tu hijo?”. Puede usar una historia real y hablar sobre la importancia de conocer a su hijo.</w:t>
+            <w:t>Cuando busque contenido para un capítulo en particular, puede usar cualquier punto clave que encuentre como subtítulo. Por ejemplo, el subtítulo 1 puede ser “¿Cuánto conoces a tu hijo?”. Puede usar una historia real y hablar sobre la importancia de conocer a su hijo.</w:t>
           </w:r>
         </w:p>
       </w:docPartBody>
@@ -35376,14 +35097,7 @@
               <w:noProof/>
               <w:lang w:val="es-MX" w:bidi="es-ES"/>
             </w:rPr>
-            <w:t xml:space="preserve">Un ejemplo de subtítulo 2 es </w:t>
-          </w:r>
-          <w:r>
-            <w:rPr>
-              <w:noProof/>
-              <w:lang w:val="es-MX" w:bidi="es-ES"/>
-            </w:rPr>
-            <w:t>“Identifica los puntos fuertes y débiles de tu hijo”. Este capítulo tratará sobre los pasos y estrategias que se usan para estudiar la personalidad del niño.</w:t>
+            <w:t>Un ejemplo de subtítulo 2 es “Identifica los puntos fuertes y débiles de tu hijo”. Este capítulo tratará sobre los pasos y estrategias que se usan para estudiar la personalidad del niño.</w:t>
           </w:r>
         </w:p>
       </w:docPartBody>
@@ -35480,15 +35194,7 @@
               <w:noProof/>
               <w:lang w:val="es-MX" w:bidi="es-ES"/>
             </w:rPr>
-            <w:t>Recuerde al lector los puntos cl</w:t>
-          </w:r>
-          <w:r>
-            <w:rPr>
-              <w:rFonts w:ascii="Times New Roman" w:hAnsi="Times New Roman"/>
-              <w:noProof/>
-              <w:lang w:val="es-MX" w:bidi="es-ES"/>
-            </w:rPr>
-            <w:t>ave del capítulo en un párrafo breve. También puede usar una lista con viñetas, como se muestra a continuación:</w:t>
+            <w:t>Recuerde al lector los puntos clave del capítulo en un párrafo breve. También puede usar una lista con viñetas, como se muestra a continuación:</w:t>
           </w:r>
         </w:p>
         <w:p>
@@ -35597,14 +35303,7 @@
               <w:noProof/>
               <w:lang w:val="es-MX" w:bidi="es-ES"/>
             </w:rPr>
-            <w:t>En el</w:t>
-          </w:r>
-          <w:r>
-            <w:rPr>
-              <w:noProof/>
-              <w:lang w:val="es-MX" w:bidi="es-ES"/>
-            </w:rPr>
-            <w:t xml:space="preserve"> siguiente capítulo, aprenderás…</w:t>
+            <w:t>En el siguiente capítulo, aprenderás…</w:t>
           </w:r>
         </w:p>
       </w:docPartBody>
@@ -35634,14 +35333,7 @@
               <w:noProof/>
               <w:lang w:val="es-MX" w:bidi="es-ES"/>
             </w:rPr>
-            <w:t>Para pasar lógicamente y de forma fluida de un capítulo a otro, informe al lector de lo que encontrará a continuación. Al finalizar el capítulo, relacione la información del capítulo siguiente con lo que ha explicado ante</w:t>
-          </w:r>
-          <w:r>
-            <w:rPr>
-              <w:noProof/>
-              <w:lang w:val="es-MX" w:bidi="es-ES"/>
-            </w:rPr>
-            <w:t>riormente.</w:t>
+            <w:t>Para pasar lógicamente y de forma fluida de un capítulo a otro, informe al lector de lo que encontrará a continuación. Al finalizar el capítulo, relacione la información del capítulo siguiente con lo que ha explicado anteriormente.</w:t>
           </w:r>
         </w:p>
       </w:docPartBody>
@@ -35762,21 +35454,7 @@
               <w:noProof/>
               <w:lang w:val="es-MX" w:bidi="es-ES"/>
             </w:rPr>
-            <w:t xml:space="preserve">En el segundo capítulo, profundice un poco más en el tema del libro. Por ejemplo, el título del segundo capítulo del libro de ejemplo es “Cómo ser </w:t>
-          </w:r>
-          <w:r>
-            <w:rPr>
-              <w:noProof/>
-              <w:lang w:val="es-MX" w:bidi="es-ES"/>
-            </w:rPr>
-            <w:t>padres hoy en día”. Para empezar, proporcione una breve introducción sobre el contenido del capítulo y, luego, presente hábilmente sus argumentos de apoyo. Intente usar un lenguaje sencillo y comprensible para que el lector lo entienda y continúe interesad</w:t>
-          </w:r>
-          <w:r>
-            <w:rPr>
-              <w:noProof/>
-              <w:lang w:val="es-MX" w:bidi="es-ES"/>
-            </w:rPr>
-            <w:t>o.</w:t>
+            <w:t>En el segundo capítulo, profundice un poco más en el tema del libro. Por ejemplo, el título del segundo capítulo del libro de ejemplo es “Cómo ser padres hoy en día”. Para empezar, proporcione una breve introducción sobre el contenido del capítulo y, luego, presente hábilmente sus argumentos de apoyo. Intente usar un lenguaje sencillo y comprensible para que el lector lo entienda y continúe interesado.</w:t>
           </w:r>
         </w:p>
       </w:docPartBody>
@@ -35871,14 +35549,7 @@
               <w:noProof/>
               <w:lang w:val="es-MX" w:bidi="es-ES"/>
             </w:rPr>
-            <w:t>Divida el capítulo en secciones con subtítulos relevantes. Los subtítulos guiarán al lector a través del capítulo y ayudarán a mostrar cómo percibe usted el tema. Incluya siempre más de un subtítulo e</w:t>
-          </w:r>
-          <w:r>
-            <w:rPr>
-              <w:noProof/>
-              <w:lang w:val="es-MX" w:bidi="es-ES"/>
-            </w:rPr>
-            <w:t>n cada capítulo y asegúrese de que estén relacionados con el tema del capítulo.</w:t>
+            <w:t>Divida el capítulo en secciones con subtítulos relevantes. Los subtítulos guiarán al lector a través del capítulo y ayudarán a mostrar cómo percibe usted el tema. Incluya siempre más de un subtítulo en cada capítulo y asegúrese de que estén relacionados con el tema del capítulo.</w:t>
           </w:r>
         </w:p>
         <w:p>
@@ -35890,14 +35561,7 @@
               <w:noProof/>
               <w:lang w:val="es-MX" w:bidi="es-ES"/>
             </w:rPr>
-            <w:t xml:space="preserve">Cuando busque contenido para un capítulo en particular, puede usar cualquier punto clave que encuentre como subtítulo. Por ejemplo, el subtítulo 1 de este capítulo es “Vivimos </w:t>
-          </w:r>
-          <w:r>
-            <w:rPr>
-              <w:noProof/>
-              <w:lang w:val="es-MX" w:bidi="es-ES"/>
-            </w:rPr>
-            <w:t>en un mundo muy complicado”. Puede explicar cómo ha cambiado la sociedad, por qué es tan difícil criar a los hijos en la actualidad, etc.</w:t>
+            <w:t>Cuando busque contenido para un capítulo en particular, puede usar cualquier punto clave que encuentre como subtítulo. Por ejemplo, el subtítulo 1 de este capítulo es “Vivimos en un mundo muy complicado”. Puede explicar cómo ha cambiado la sociedad, por qué es tan difícil criar a los hijos en la actualidad, etc.</w:t>
           </w:r>
         </w:p>
       </w:docPartBody>
@@ -35987,14 +35651,7 @@
               <w:noProof/>
               <w:lang w:val="es-MX" w:bidi="es-ES"/>
             </w:rPr>
-            <w:t xml:space="preserve">Para el subtítulo 2, utilice algo como “Por qué los niños de hoy </w:t>
-          </w:r>
-          <w:r>
-            <w:rPr>
-              <w:noProof/>
-              <w:lang w:val="es-MX" w:bidi="es-ES"/>
-            </w:rPr>
-            <w:t>no pueden salir adelante solos”. Esta subsección explica las diferencias entre los estilos de educación tradicionales y modernos, el papel que ha desempeñado la tecnología en la crianza de los hijos, el declive de los sistemas de valores, etc.</w:t>
+            <w:t>Para el subtítulo 2, utilice algo como “Por qué los niños de hoy no pueden salir adelante solos”. Esta subsección explica las diferencias entre los estilos de educación tradicionales y modernos, el papel que ha desempeñado la tecnología en la crianza de los hijos, el declive de los sistemas de valores, etc.</w:t>
           </w:r>
         </w:p>
       </w:docPartBody>
@@ -36024,14 +35681,7 @@
               <w:noProof/>
               <w:lang w:val="es-MX" w:bidi="es-ES"/>
             </w:rPr>
-            <w:t xml:space="preserve">Resumen o </w:t>
-          </w:r>
-          <w:r>
-            <w:rPr>
-              <w:noProof/>
-              <w:lang w:val="es-MX" w:bidi="es-ES"/>
-            </w:rPr>
-            <w:t>puntos clave del capítulo</w:t>
+            <w:t>Resumen o puntos clave del capítulo</w:t>
           </w:r>
         </w:p>
       </w:docPartBody>
@@ -36120,15 +35770,7 @@
               <w:color w:val="0070C0"/>
               <w:lang w:val="es-MX" w:bidi="es-ES"/>
             </w:rPr>
-            <w:t xml:space="preserve">La televisión y otros dispositivos digitales desempeñan </w:t>
-          </w:r>
-          <w:r>
-            <w:rPr>
-              <w:noProof/>
-              <w:color w:val="0070C0"/>
-              <w:lang w:val="es-MX" w:bidi="es-ES"/>
-            </w:rPr>
-            <w:t>actualmente el papel de los padres en el hogar.</w:t>
+            <w:t>La televisión y otros dispositivos digitales desempeñan actualmente el papel de los padres en el hogar.</w:t>
           </w:r>
         </w:p>
         <w:p>
@@ -36245,14 +35887,7 @@
               <w:noProof/>
               <w:lang w:val="es-MX" w:bidi="es-ES"/>
             </w:rPr>
-            <w:t xml:space="preserve">Para pasar lógicamente y de forma fluida de un capítulo a otro, informe al lector de lo que encontrará a continuación. Al </w:t>
-          </w:r>
-          <w:r>
-            <w:rPr>
-              <w:noProof/>
-              <w:lang w:val="es-MX" w:bidi="es-ES"/>
-            </w:rPr>
-            <w:t>finalizar el capítulo, relacione la información del capítulo siguiente con lo que ha explicado anteriormente.</w:t>
+            <w:t>Para pasar lógicamente y de forma fluida de un capítulo a otro, informe al lector de lo que encontrará a continuación. Al finalizar el capítulo, relacione la información del capítulo siguiente con lo que ha explicado anteriormente.</w:t>
           </w:r>
         </w:p>
       </w:docPartBody>
@@ -36343,21 +35978,7 @@
               <w:noProof/>
               <w:lang w:val="es-MX" w:bidi="es-ES"/>
             </w:rPr>
-            <w:t>Use las partes siguientes para cubrir las áreas más complejas o detalladas del tema del libro. Como</w:t>
-          </w:r>
-          <w:r>
-            <w:rPr>
-              <w:noProof/>
-              <w:lang w:val="es-MX" w:bidi="es-ES"/>
-            </w:rPr>
-            <w:t xml:space="preserve"> la parte I define el tema o el problema, puede usar esta sección para ofrecer soluciones. En este caso, un título de ejemplo adecuado es “Identificar las estrategias adecuadas para educar a los hijos” o “Haz que la mentalidad de tu hijo sea a prueba de ba</w:t>
-          </w:r>
-          <w:r>
-            <w:rPr>
-              <w:noProof/>
-              <w:lang w:val="es-MX" w:bidi="es-ES"/>
-            </w:rPr>
-            <w:t>las”. No olvide que los capítulos de esta parte del libro deben tener relación con el título que ha elegido para la parte.</w:t>
+            <w:t>Use las partes siguientes para cubrir las áreas más complejas o detalladas del tema del libro. Como la parte I define el tema o el problema, puede usar esta sección para ofrecer soluciones. En este caso, un título de ejemplo adecuado es “Identificar las estrategias adecuadas para educar a los hijos” o “Haz que la mentalidad de tu hijo sea a prueba de balas”. No olvide que los capítulos de esta parte del libro deben tener relación con el título que ha elegido para la parte.</w:t>
           </w:r>
         </w:p>
       </w:docPartBody>
@@ -36478,21 +36099,7 @@
               <w:noProof/>
               <w:lang w:val="es-MX" w:bidi="es-ES"/>
             </w:rPr>
-            <w:t>En este ejemplo, el título de este capítulo e</w:t>
-          </w:r>
-          <w:r>
-            <w:rPr>
-              <w:noProof/>
-              <w:lang w:val="es-MX" w:bidi="es-ES"/>
-            </w:rPr>
-            <w:t xml:space="preserve">s “Desarrollar una mentalidad a prueba de balas”. Esto significa que este capítulo hablará de estrategias para fortalecer la mente. Para empezar, proporcione una breve introducción de la información que contiene el capítulo y, a continuación, presente con </w:t>
-          </w:r>
-          <w:r>
-            <w:rPr>
-              <w:noProof/>
-              <w:lang w:val="es-MX" w:bidi="es-ES"/>
-            </w:rPr>
-            <w:t>facilidad sus argumentos de apoyo. Intente usar un lenguaje sencillo y comprensible para que el lector lo entienda y continúe interesado.</w:t>
+            <w:t>En este ejemplo, el título de este capítulo es “Desarrollar una mentalidad a prueba de balas”. Esto significa que este capítulo hablará de estrategias para fortalecer la mente. Para empezar, proporcione una breve introducción de la información que contiene el capítulo y, a continuación, presente con facilidad sus argumentos de apoyo. Intente usar un lenguaje sencillo y comprensible para que el lector lo entienda y continúe interesado.</w:t>
           </w:r>
         </w:p>
       </w:docPartBody>
@@ -36587,14 +36194,7 @@
               <w:noProof/>
               <w:lang w:val="es-MX" w:bidi="es-ES"/>
             </w:rPr>
-            <w:t xml:space="preserve">Divida el capítulo en secciones con subtítulos relevantes. Los </w:t>
-          </w:r>
-          <w:r>
-            <w:rPr>
-              <w:noProof/>
-              <w:lang w:val="es-MX" w:bidi="es-ES"/>
-            </w:rPr>
-            <w:t>subtítulos guiarán al lector a través del capítulo y ayudarán a mostrar cómo percibe usted el tema. Incluya siempre más de un subtítulo en cada capítulo y asegúrese de que siempre estén relacionados con el tema del capítulo.</w:t>
+            <w:t>Divida el capítulo en secciones con subtítulos relevantes. Los subtítulos guiarán al lector a través del capítulo y ayudarán a mostrar cómo percibe usted el tema. Incluya siempre más de un subtítulo en cada capítulo y asegúrese de que siempre estén relacionados con el tema del capítulo.</w:t>
           </w:r>
         </w:p>
         <w:p>
@@ -36606,21 +36206,7 @@
               <w:noProof/>
               <w:lang w:val="es-MX" w:bidi="es-ES"/>
             </w:rPr>
-            <w:t>Cuando busque contenido para un</w:t>
-          </w:r>
-          <w:r>
-            <w:rPr>
-              <w:noProof/>
-              <w:lang w:val="es-MX" w:bidi="es-ES"/>
-            </w:rPr>
-            <w:t xml:space="preserve"> capítulo en particular, puede usar cualquier punto clave que encuentre como subtítulo. Por ejemplo, el subtítulo 1 de este capítulo es “Disciplina mental”. Ofrezca al lector estrategias prácticas para enseñar al niño a desarrollar entereza, conciencia, et</w:t>
-          </w:r>
-          <w:r>
-            <w:rPr>
-              <w:noProof/>
-              <w:lang w:val="es-MX" w:bidi="es-ES"/>
-            </w:rPr>
-            <w:t>c.</w:t>
+            <w:t>Cuando busque contenido para un capítulo en particular, puede usar cualquier punto clave que encuentre como subtítulo. Por ejemplo, el subtítulo 1 de este capítulo es “Disciplina mental”. Ofrezca al lector estrategias prácticas para enseñar al niño a desarrollar entereza, conciencia, etc.</w:t>
           </w:r>
         </w:p>
       </w:docPartBody>
@@ -36710,14 +36296,7 @@
               <w:noProof/>
               <w:lang w:val="es-MX" w:bidi="es-ES"/>
             </w:rPr>
-            <w:t>Para el subtítulo 2, use algo como “Confianza en uno mismo”. Este capítulo de ejemplo proporciona acciones y sugerencias prácticas para enseñar a un niño a ser valiente, a tener confianza en sí mismo,</w:t>
-          </w:r>
-          <w:r>
-            <w:rPr>
-              <w:noProof/>
-              <w:lang w:val="es-MX" w:bidi="es-ES"/>
-            </w:rPr>
-            <w:t xml:space="preserve"> etc.</w:t>
+            <w:t>Para el subtítulo 2, use algo como “Confianza en uno mismo”. Este capítulo de ejemplo proporciona acciones y sugerencias prácticas para enseñar a un niño a ser valiente, a tener confianza en sí mismo, etc.</w:t>
           </w:r>
         </w:p>
       </w:docPartBody>
@@ -36836,15 +36415,7 @@
               <w:color w:val="0070C0"/>
               <w:lang w:val="es-MX" w:bidi="es-ES"/>
             </w:rPr>
-            <w:t xml:space="preserve">Desarrollar una mentalidad fuerte es </w:t>
-          </w:r>
-          <w:r>
-            <w:rPr>
-              <w:noProof/>
-              <w:color w:val="0070C0"/>
-              <w:lang w:val="es-MX" w:bidi="es-ES"/>
-            </w:rPr>
-            <w:t>parte importante para tener éxito en la vida.</w:t>
+            <w:t>Desarrollar una mentalidad fuerte es parte importante para tener éxito en la vida.</w:t>
           </w:r>
         </w:p>
         <w:p>
@@ -36961,14 +36532,7 @@
               <w:noProof/>
               <w:lang w:val="es-MX" w:bidi="es-ES"/>
             </w:rPr>
-            <w:t xml:space="preserve">Para pasar lógicamente y de forma fluida de un capítulo a otro, informe al lector de lo que encontrará a continuación. Al </w:t>
-          </w:r>
-          <w:r>
-            <w:rPr>
-              <w:noProof/>
-              <w:lang w:val="es-MX" w:bidi="es-ES"/>
-            </w:rPr>
-            <w:t>finalizar el capítulo, relacione la información del capítulo siguiente con lo que ha explicado anteriormente.</w:t>
+            <w:t>Para pasar lógicamente y de forma fluida de un capítulo a otro, informe al lector de lo que encontrará a continuación. Al finalizar el capítulo, relacione la información del capítulo siguiente con lo que ha explicado anteriormente.</w:t>
           </w:r>
         </w:p>
       </w:docPartBody>
@@ -37089,21 +36653,7 @@
               <w:noProof/>
               <w:lang w:val="es-MX" w:bidi="es-ES"/>
             </w:rPr>
-            <w:t xml:space="preserve">En este ejemplo, el título de este capítulo es </w:t>
-          </w:r>
-          <w:r>
-            <w:rPr>
-              <w:noProof/>
-              <w:lang w:val="es-MX" w:bidi="es-ES"/>
-            </w:rPr>
-            <w:t>“Establecer valores sociales”. En él se explica la implicación social o de la comunidad en el bienestar del niño. Para empezar, proporcione una breve introducción de la información que contiene el capítulo y, a continuación, presente con facilidad sus argu</w:t>
-          </w:r>
-          <w:r>
-            <w:rPr>
-              <w:noProof/>
-              <w:lang w:val="es-MX" w:bidi="es-ES"/>
-            </w:rPr>
-            <w:t>mentos de apoyo. Intente usar un lenguaje sencillo y comprensible para que el lector pueda entenderlo y continúe interesado.</w:t>
+            <w:t>En este ejemplo, el título de este capítulo es “Establecer valores sociales”. En él se explica la implicación social o de la comunidad en el bienestar del niño. Para empezar, proporcione una breve introducción de la información que contiene el capítulo y, a continuación, presente con facilidad sus argumentos de apoyo. Intente usar un lenguaje sencillo y comprensible para que el lector pueda entenderlo y continúe interesado.</w:t>
           </w:r>
         </w:p>
       </w:docPartBody>
@@ -37198,14 +36748,7 @@
               <w:noProof/>
               <w:lang w:val="es-MX" w:bidi="es-ES"/>
             </w:rPr>
-            <w:t>Divida el capítulo en secciones con subtítulos relevantes. Los subtítulos guia</w:t>
-          </w:r>
-          <w:r>
-            <w:rPr>
-              <w:noProof/>
-              <w:lang w:val="es-MX" w:bidi="es-ES"/>
-            </w:rPr>
-            <w:t>rán al lector a través del capítulo y ayudarán a mostrar cómo percibe usted el tema. Incluya siempre más de un subtítulo en cada capítulo y asegúrese de que estén relacionados con el tema del capítulo.</w:t>
+            <w:t>Divida el capítulo en secciones con subtítulos relevantes. Los subtítulos guiarán al lector a través del capítulo y ayudarán a mostrar cómo percibe usted el tema. Incluya siempre más de un subtítulo en cada capítulo y asegúrese de que estén relacionados con el tema del capítulo.</w:t>
           </w:r>
         </w:p>
         <w:p>
@@ -37217,21 +36760,7 @@
               <w:noProof/>
               <w:lang w:val="es-MX" w:bidi="es-ES"/>
             </w:rPr>
-            <w:t>Cuando busque contenido para un capítulo en particular</w:t>
-          </w:r>
-          <w:r>
-            <w:rPr>
-              <w:noProof/>
-              <w:lang w:val="es-MX" w:bidi="es-ES"/>
-            </w:rPr>
-            <w:t>, puede usar cualquier punto clave que encuentre como subtítulo. Por ejemplo, el subtítulo 1 de este capítulo es “Llevarse bien con otros”. Ofrezca al lector estrategias prácticas para enseñar a su hijo a coexistir con otros, explique por qué es importante</w:t>
-          </w:r>
-          <w:r>
-            <w:rPr>
-              <w:noProof/>
-              <w:lang w:val="es-MX" w:bidi="es-ES"/>
-            </w:rPr>
-            <w:t>, etc.</w:t>
+            <w:t>Cuando busque contenido para un capítulo en particular, puede usar cualquier punto clave que encuentre como subtítulo. Por ejemplo, el subtítulo 1 de este capítulo es “Llevarse bien con otros”. Ofrezca al lector estrategias prácticas para enseñar a su hijo a coexistir con otros, explique por qué es importante, etc.</w:t>
           </w:r>
         </w:p>
       </w:docPartBody>
@@ -37321,14 +36850,7 @@
               <w:noProof/>
               <w:lang w:val="es-MX" w:bidi="es-ES"/>
             </w:rPr>
-            <w:t>Para el subtítulo 2, use algo como “Desarrollar inteligencia emocional”. Este apartado proporciona acciones prácticas para ayudar a un niño a interpretar códigos sociales, a hablar sobre las emoci</w:t>
-          </w:r>
-          <w:r>
-            <w:rPr>
-              <w:noProof/>
-              <w:lang w:val="es-MX" w:bidi="es-ES"/>
-            </w:rPr>
-            <w:t>ones negativas, etc.</w:t>
+            <w:t>Para el subtítulo 2, use algo como “Desarrollar inteligencia emocional”. Este apartado proporciona acciones prácticas para ayudar a un niño a interpretar códigos sociales, a hablar sobre las emociones negativas, etc.</w:t>
           </w:r>
         </w:p>
       </w:docPartBody>
@@ -37447,15 +36969,7 @@
               <w:color w:val="0070C0"/>
               <w:lang w:val="es-MX" w:bidi="es-ES"/>
             </w:rPr>
-            <w:t>Inculcar valores sociale</w:t>
-          </w:r>
-          <w:r>
-            <w:rPr>
-              <w:noProof/>
-              <w:color w:val="0070C0"/>
-              <w:lang w:val="es-MX" w:bidi="es-ES"/>
-            </w:rPr>
-            <w:t xml:space="preserve">s y éticos en un niño le ayudará a integrarse correctamente en la sociedad. </w:t>
+            <w:t xml:space="preserve">Inculcar valores sociales y éticos en un niño le ayudará a integrarse correctamente en la sociedad. </w:t>
           </w:r>
         </w:p>
         <w:p>
@@ -37572,14 +37086,7 @@
               <w:noProof/>
               <w:lang w:val="es-MX" w:bidi="es-ES"/>
             </w:rPr>
-            <w:t xml:space="preserve">Para pasar lógicamente y de forma fluida de un capítulo a otro, informe al lector de lo que </w:t>
-          </w:r>
-          <w:r>
-            <w:rPr>
-              <w:noProof/>
-              <w:lang w:val="es-MX" w:bidi="es-ES"/>
-            </w:rPr>
-            <w:t>encontrará a continuación. Si finaliza el capítulo con un párrafo, relacione la información del capítulo siguiente con lo que ha explicado anteriormente.</w:t>
+            <w:t>Para pasar lógicamente y de forma fluida de un capítulo a otro, informe al lector de lo que encontrará a continuación. Si finaliza el capítulo con un párrafo, relacione la información del capítulo siguiente con lo que ha explicado anteriormente.</w:t>
           </w:r>
         </w:p>
       </w:docPartBody>
@@ -37699,21 +37206,7 @@
               <w:noProof/>
               <w:lang w:val="es-MX" w:bidi="es-ES"/>
             </w:rPr>
-            <w:t xml:space="preserve">Supongamos </w:t>
-          </w:r>
-          <w:r>
-            <w:rPr>
-              <w:noProof/>
-              <w:lang w:val="es-MX" w:bidi="es-ES"/>
-            </w:rPr>
-            <w:t xml:space="preserve">que este es el último capítulo del libro. Cree un título que aluda de alguna manera al futuro, por ejemplo, “Los niños de hoy son los padres del mañana”. Presente aquí su visión de cómo las estrategias de este libro y la nueva información científica darán </w:t>
-          </w:r>
-          <w:r>
-            <w:rPr>
-              <w:noProof/>
-              <w:lang w:val="es-MX" w:bidi="es-ES"/>
-            </w:rPr>
-            <w:t>forma al futuro. Describa también cómo sería el mundo si no se enseñara a los niños a tener una mentalidad fuerte.</w:t>
+            <w:t>Supongamos que este es el último capítulo del libro. Cree un título que aluda de alguna manera al futuro, por ejemplo, “Los niños de hoy son los padres del mañana”. Presente aquí su visión de cómo las estrategias de este libro y la nueva información científica darán forma al futuro. Describa también cómo sería el mundo si no se enseñara a los niños a tener una mentalidad fuerte.</w:t>
           </w:r>
         </w:p>
       </w:docPartBody>
@@ -37808,14 +37301,7 @@
               <w:noProof/>
               <w:lang w:val="es-MX" w:bidi="es-ES"/>
             </w:rPr>
-            <w:t>Divida el capítulo en secciones con subtítulos relevantes. Los subtítulos guiarán al lec</w:t>
-          </w:r>
-          <w:r>
-            <w:rPr>
-              <w:noProof/>
-              <w:lang w:val="es-MX" w:bidi="es-ES"/>
-            </w:rPr>
-            <w:t>tor a través del capítulo y ayudarán a mostrar cómo percibe usted el tema. Incluya siempre más de un subtítulo en cada capítulo y asegúrese de que estén relacionados con el tema del capítulo.</w:t>
+            <w:t>Divida el capítulo en secciones con subtítulos relevantes. Los subtítulos guiarán al lector a través del capítulo y ayudarán a mostrar cómo percibe usted el tema. Incluya siempre más de un subtítulo en cada capítulo y asegúrese de que estén relacionados con el tema del capítulo.</w:t>
           </w:r>
         </w:p>
         <w:p>
@@ -37827,14 +37313,7 @@
               <w:noProof/>
               <w:lang w:val="es-MX" w:bidi="es-ES"/>
             </w:rPr>
-            <w:t>Cuando busque contenido para un capítulo en particular, puede us</w:t>
-          </w:r>
-          <w:r>
-            <w:rPr>
-              <w:noProof/>
-              <w:lang w:val="es-MX" w:bidi="es-ES"/>
-            </w:rPr>
-            <w:t>ar cualquier punto clave que encuentre como subtítulo. Por ejemplo, el subtítulo 1 de este capítulo es “Adaptarse al cambio”, y en él describe la importancia de desarrollar adaptabilidad, flexibilidad, etc.</w:t>
+            <w:t>Cuando busque contenido para un capítulo en particular, puede usar cualquier punto clave que encuentre como subtítulo. Por ejemplo, el subtítulo 1 de este capítulo es “Adaptarse al cambio”, y en él describe la importancia de desarrollar adaptabilidad, flexibilidad, etc.</w:t>
           </w:r>
         </w:p>
       </w:docPartBody>
@@ -37894,14 +37373,7 @@
               <w:noProof/>
               <w:lang w:val="es-MX" w:bidi="es-ES"/>
             </w:rPr>
-            <w:t>Escriba contenido aquí</w:t>
-          </w:r>
-          <w:r>
-            <w:rPr>
-              <w:noProof/>
-              <w:lang w:val="es-MX" w:bidi="es-ES"/>
-            </w:rPr>
-            <w:t>…</w:t>
+            <w:t>Escriba contenido aquí…</w:t>
           </w:r>
         </w:p>
       </w:docPartBody>
@@ -38028,15 +37500,7 @@
               <w:noProof/>
               <w:lang w:val="es-MX" w:bidi="es-ES"/>
             </w:rPr>
-            <w:t>Recuerde al l</w:t>
-          </w:r>
-          <w:r>
-            <w:rPr>
-              <w:rFonts w:ascii="Times New Roman" w:hAnsi="Times New Roman"/>
-              <w:noProof/>
-              <w:lang w:val="es-MX" w:bidi="es-ES"/>
-            </w:rPr>
-            <w:t xml:space="preserve">ector los puntos clave del capítulo en un párrafo breve. También puede usar una lista con viñetas, como se muestra a continuación: </w:t>
+            <w:t xml:space="preserve">Recuerde al lector los puntos clave del capítulo en un párrafo breve. También puede usar una lista con viñetas, como se muestra a continuación: </w:t>
           </w:r>
         </w:p>
         <w:p>
@@ -38082,15 +37546,7 @@
               <w:color w:val="0070C0"/>
               <w:lang w:val="es-MX" w:bidi="es-ES"/>
             </w:rPr>
-            <w:t xml:space="preserve">Punto 2 del </w:t>
-          </w:r>
-          <w:r>
-            <w:rPr>
-              <w:noProof/>
-              <w:color w:val="0070C0"/>
-              <w:lang w:val="es-MX" w:bidi="es-ES"/>
-            </w:rPr>
-            <w:t>texto.</w:t>
+            <w:t>Punto 2 del texto.</w:t>
           </w:r>
         </w:p>
         <w:p>
@@ -38216,14 +37672,7 @@
               <w:noProof/>
               <w:lang w:val="es-MX" w:bidi="es-ES"/>
             </w:rPr>
-            <w:t xml:space="preserve">Escriba un texto breve y conciso. Mencione los puntos clave del libro y los pasos a seguir para solucionar los problemas. Recuerde al lector cómo se beneficiará si sigue </w:t>
-          </w:r>
-          <w:r>
-            <w:rPr>
-              <w:noProof/>
-              <w:lang w:val="es-MX" w:bidi="es-ES"/>
-            </w:rPr>
-            <w:t>estos pasos.</w:t>
+            <w:t>Escriba un texto breve y conciso. Mencione los puntos clave del libro y los pasos a seguir para solucionar los problemas. Recuerde al lector cómo se beneficiará si sigue estos pasos.</w:t>
           </w:r>
         </w:p>
       </w:docPartBody>
@@ -38305,14 +37754,7 @@
               <w:noProof/>
               <w:lang w:val="es-MX" w:bidi="es-ES"/>
             </w:rPr>
-            <w:t>A la hora de citar libros, use el formato que se muestra en los ejemplos</w:t>
-          </w:r>
-          <w:r>
-            <w:rPr>
-              <w:noProof/>
-              <w:lang w:val="es-MX" w:bidi="es-ES"/>
-            </w:rPr>
-            <w:t xml:space="preserve"> siguientes, aplique el estilo Bibliografía al formato:</w:t>
+            <w:t>A la hora de citar libros, use el formato que se muestra en los ejemplos siguientes, aplique el estilo Bibliografía al formato:</w:t>
           </w:r>
         </w:p>
         <w:p>
@@ -38371,15 +37813,7 @@
               <w:noProof/>
               <w:lang w:val="es-MX" w:bidi="es-ES"/>
             </w:rPr>
-            <w:t>On writing: A memoir of t</w:t>
-          </w:r>
-          <w:r>
-            <w:rPr>
-              <w:i/>
-              <w:noProof/>
-              <w:lang w:val="es-MX" w:bidi="es-ES"/>
-            </w:rPr>
-            <w:t>he craft.</w:t>
+            <w:t>On writing: A memoir of the craft.</w:t>
           </w:r>
           <w:r>
             <w:rPr>
@@ -38447,15 +37881,7 @@
               <w:noProof/>
               <w:lang w:val="es-MX" w:bidi="es-ES"/>
             </w:rPr>
-            <w:t>Título de l</w:t>
-          </w:r>
-          <w:r>
-            <w:rPr>
-              <w:i/>
-              <w:noProof/>
-              <w:lang w:val="es-MX" w:bidi="es-ES"/>
-            </w:rPr>
-            <w:t>a obra</w:t>
+            <w:t>Título de la obra</w:t>
           </w:r>
           <w:r>
             <w:rPr>
@@ -38531,14 +37957,7 @@
               <w:noProof/>
               <w:lang w:val="es-MX" w:bidi="es-ES"/>
             </w:rPr>
-            <w:t>Apellidos del</w:t>
-          </w:r>
-          <w:r>
-            <w:rPr>
-              <w:noProof/>
-              <w:lang w:val="es-MX" w:bidi="es-ES"/>
-            </w:rPr>
-            <w:t xml:space="preserve"> autor, inicial o iniciales del nombre. (Fecha de publicación). Título del artículo. </w:t>
+            <w:t xml:space="preserve">Apellidos del autor, inicial o iniciales del nombre. (Fecha de publicación). Título del artículo. </w:t>
           </w:r>
           <w:r>
             <w:rPr>
@@ -38571,14 +37990,7 @@
               <w:noProof/>
               <w:lang w:val="es-MX" w:bidi="es-ES"/>
             </w:rPr>
-            <w:t xml:space="preserve">Brewer, R. L. (4 de octubre de 2018). How to write better titles: 7 effective </w:t>
-          </w:r>
-          <w:r>
-            <w:rPr>
-              <w:noProof/>
-              <w:lang w:val="es-MX" w:bidi="es-ES"/>
-            </w:rPr>
-            <w:t xml:space="preserve">title tips for books, articles, and conference sessions. </w:t>
+            <w:t xml:space="preserve">Brewer, R. L. (4 de octubre de 2018). How to write better titles: 7 effective title tips for books, articles, and conference sessions. </w:t>
           </w:r>
           <w:r>
             <w:rPr>
@@ -38725,14 +38137,7 @@
               <w:noProof/>
               <w:lang w:val="es-MX" w:bidi="es-ES"/>
             </w:rPr>
-            <w:t>, 20-</w:t>
-          </w:r>
-          <w:r>
-            <w:rPr>
-              <w:noProof/>
-              <w:lang w:val="es-MX" w:bidi="es-ES"/>
-            </w:rPr>
-            <w:t>25.</w:t>
+            <w:t>, 20-25.</w:t>
           </w:r>
         </w:p>
         <w:p>
@@ -38834,14 +38239,7 @@
               <w:noProof/>
               <w:lang w:val="es-MX" w:bidi="es-ES"/>
             </w:rPr>
-            <w:t>Dé gracias a las personas claves que le inspiraron y le ayudaron en el proceso de escritura y publicación de su ob</w:t>
-          </w:r>
-          <w:r>
-            <w:rPr>
-              <w:noProof/>
-              <w:lang w:val="es-MX" w:bidi="es-ES"/>
-            </w:rPr>
-            <w:t>ra. Es similar a la página de las dedicatorias, pero aquí puede dar más detalles e incluir a más personas.</w:t>
+            <w:t>Dé gracias a las personas claves que le inspiraron y le ayudaron en el proceso de escritura y publicación de su obra. Es similar a la página de las dedicatorias, pero aquí puede dar más detalles e incluir a más personas.</w:t>
           </w:r>
         </w:p>
       </w:docPartBody>
@@ -38936,14 +38334,7 @@
               <w:noProof/>
               <w:lang w:val="es-MX" w:bidi="es-ES"/>
             </w:rPr>
-            <w:t xml:space="preserve">Escriba esta página en tercera persona. (Por ejemplo, use “El autor” o su nombre, no </w:t>
-          </w:r>
-          <w:r>
-            <w:rPr>
-              <w:noProof/>
-              <w:lang w:val="es-MX" w:bidi="es-ES"/>
-            </w:rPr>
-            <w:t>“Yo”). La información que contiene determina su credibilidad para los lectores. No escriba demasiado. Simplemente explique su formación y su experiencia en el tema que trata el libro, e incluya otra información que genere confianza. Por ejemplo:</w:t>
+            <w:t>Escriba esta página en tercera persona. (Por ejemplo, use “El autor” o su nombre, no “Yo”). La información que contiene determina su credibilidad para los lectores. No escriba demasiado. Simplemente explique su formación y su experiencia en el tema que trata el libro, e incluya otra información que genere confianza. Por ejemplo:</w:t>
           </w:r>
         </w:p>
         <w:p>
@@ -38965,14 +38356,7 @@
               <w:noProof/>
               <w:lang w:val="es-MX" w:bidi="es-ES"/>
             </w:rPr>
-            <w:t>Logros pro</w:t>
-          </w:r>
-          <w:r>
-            <w:rPr>
-              <w:noProof/>
-              <w:lang w:val="es-MX" w:bidi="es-ES"/>
-            </w:rPr>
-            <w:t>fesionales y personales relacionados con el tema en cuestión.</w:t>
+            <w:t>Logros profesionales y personales relacionados con el tema en cuestión.</w:t>
           </w:r>
         </w:p>
         <w:p>
@@ -39050,14 +38434,7 @@
               <w:noProof/>
               <w:lang w:val="es-MX" w:bidi="es-ES"/>
             </w:rPr>
-            <w:t>Su zona de residencia, su es</w:t>
-          </w:r>
-          <w:r>
-            <w:rPr>
-              <w:noProof/>
-              <w:lang w:val="es-MX" w:bidi="es-ES"/>
-            </w:rPr>
-            <w:t>tado civil, sus aficiones, etc.</w:t>
+            <w:t>Su zona de residencia, su estado civil, sus aficiones, etc.</w:t>
           </w:r>
         </w:p>
       </w:docPartBody>
@@ -39555,6 +38932,8 @@
   <w:rsids>
     <w:rsidRoot w:val="0054032F"/>
     <w:rsid w:val="0054032F"/>
+    <w:rsid w:val="005B47EB"/>
+    <w:rsid w:val="00C30B8D"/>
   </w:rsids>
   <m:mathPr>
     <m:mathFont m:val="Cambria Math"/>
@@ -40584,12 +39963,11 @@
 </file>
 
 <file path=customXml/item1.xml><?xml version="1.0" encoding="utf-8"?>
-<?mso-contentType ?>
-<FormTemplates xmlns="http://schemas.microsoft.com/sharepoint/v3/contenttype/forms">
-  <Display>DocumentLibraryForm</Display>
-  <Edit>DocumentLibraryForm</Edit>
-  <New>DocumentLibraryForm</New>
-</FormTemplates>
+<p:properties xmlns:p="http://schemas.microsoft.com/office/2006/metadata/properties" xmlns:xsi="http://www.w3.org/2001/XMLSchema-instance" xmlns:pc="http://schemas.microsoft.com/office/infopath/2007/PartnerControls">
+  <documentManagement>
+    <MediaServiceKeyPoints xmlns="71af3243-3dd4-4a8d-8c0d-dd76da1f02a5" xsi:nil="true"/>
+  </documentManagement>
+</p:properties>
 </file>
 
 <file path=customXml/item2.xml><?xml version="1.0" encoding="utf-8"?>
@@ -40804,11 +40182,12 @@
 </file>
 
 <file path=customXml/item3.xml><?xml version="1.0" encoding="utf-8"?>
-<p:properties xmlns:p="http://schemas.microsoft.com/office/2006/metadata/properties" xmlns:xsi="http://www.w3.org/2001/XMLSchema-instance" xmlns:pc="http://schemas.microsoft.com/office/infopath/2007/PartnerControls">
-  <documentManagement>
-    <MediaServiceKeyPoints xmlns="71af3243-3dd4-4a8d-8c0d-dd76da1f02a5" xsi:nil="true"/>
-  </documentManagement>
-</p:properties>
+<?mso-contentType ?>
+<FormTemplates xmlns="http://schemas.microsoft.com/sharepoint/v3/contenttype/forms">
+  <Display>DocumentLibraryForm</Display>
+  <Edit>DocumentLibraryForm</Edit>
+  <New>DocumentLibraryForm</New>
+</FormTemplates>
 </file>
 
 <file path=customXml/item4.xml><?xml version="1.0" encoding="utf-8"?>
@@ -40816,9 +40195,11 @@
 </file>
 
 <file path=customXml/itemProps1.xml><?xml version="1.0" encoding="utf-8"?>
-<ds:datastoreItem xmlns:ds="http://schemas.openxmlformats.org/officeDocument/2006/customXml" ds:itemID="{121067BC-F367-420E-B918-C835B9BC77A4}">
+<ds:datastoreItem xmlns:ds="http://schemas.openxmlformats.org/officeDocument/2006/customXml" ds:itemID="{9B513CFB-6426-4A05-BA6D-DC80AA452849}">
   <ds:schemaRefs>
-    <ds:schemaRef ds:uri="http://schemas.microsoft.com/sharepoint/v3/contenttype/forms"/>
+    <ds:schemaRef ds:uri="http://schemas.microsoft.com/office/2006/metadata/properties"/>
+    <ds:schemaRef ds:uri="http://schemas.microsoft.com/office/infopath/2007/PartnerControls"/>
+    <ds:schemaRef ds:uri="71af3243-3dd4-4a8d-8c0d-dd76da1f02a5"/>
   </ds:schemaRefs>
 </ds:datastoreItem>
 </file>
@@ -40843,17 +40224,15 @@
 </file>
 
 <file path=customXml/itemProps3.xml><?xml version="1.0" encoding="utf-8"?>
-<ds:datastoreItem xmlns:ds="http://schemas.openxmlformats.org/officeDocument/2006/customXml" ds:itemID="{9B513CFB-6426-4A05-BA6D-DC80AA452849}">
+<ds:datastoreItem xmlns:ds="http://schemas.openxmlformats.org/officeDocument/2006/customXml" ds:itemID="{121067BC-F367-420E-B918-C835B9BC77A4}">
   <ds:schemaRefs>
-    <ds:schemaRef ds:uri="http://schemas.microsoft.com/office/2006/metadata/properties"/>
-    <ds:schemaRef ds:uri="http://schemas.microsoft.com/office/infopath/2007/PartnerControls"/>
-    <ds:schemaRef ds:uri="71af3243-3dd4-4a8d-8c0d-dd76da1f02a5"/>
+    <ds:schemaRef ds:uri="http://schemas.microsoft.com/sharepoint/v3/contenttype/forms"/>
   </ds:schemaRefs>
 </ds:datastoreItem>
 </file>
 
 <file path=customXml/itemProps4.xml><?xml version="1.0" encoding="utf-8"?>
-<ds:datastoreItem xmlns:ds="http://schemas.openxmlformats.org/officeDocument/2006/customXml" ds:itemID="{5C4F7BE7-A976-4F02-9BDF-6BCDEAB495DE}">
+<ds:datastoreItem xmlns:ds="http://schemas.openxmlformats.org/officeDocument/2006/customXml" ds:itemID="{3200FD6E-EC26-48D4-A1C5-1C44ED9CCEBE}">
   <ds:schemaRefs>
     <ds:schemaRef ds:uri="http://schemas.openxmlformats.org/officeDocument/2006/bibliography"/>
   </ds:schemaRefs>

</xml_diff>